<commit_message>
Added Software Interface details
</commit_message>
<xml_diff>
--- a/Software Requirements Specification  v.1.6 - ArtHub.docx
+++ b/Software Requirements Specification  v.1.6 - ArtHub.docx
@@ -35,6 +35,7 @@
           <w:sz w:val="40"/>
         </w:rPr>
       </w:pPr>
+      <w:proofErr w:type="gramStart"/>
       <w:r>
         <w:rPr>
           <w:rFonts w:ascii="Times New Roman" w:hAnsi="Times New Roman"/>
@@ -42,6 +43,7 @@
         </w:rPr>
         <w:t>for</w:t>
       </w:r>
+      <w:proofErr w:type="gramEnd"/>
     </w:p>
     <w:p>
       <w:pPr>
@@ -125,14 +127,52 @@
         </w:rPr>
         <w:t xml:space="preserve">Prepared by </w:t>
       </w:r>
+      <w:proofErr w:type="spellStart"/>
       <w:r>
         <w:rPr>
           <w:rFonts w:ascii="Times New Roman" w:hAnsi="Times New Roman"/>
           <w:sz w:val="22"/>
           <w:szCs w:val="22"/>
         </w:rPr>
-        <w:t>Savu Beniamin, Suli</w:t>
-      </w:r>
+        <w:t>Savu</w:t>
+      </w:r>
+      <w:proofErr w:type="spellEnd"/>
+      <w:r>
+        <w:rPr>
+          <w:rFonts w:ascii="Times New Roman" w:hAnsi="Times New Roman"/>
+          <w:sz w:val="22"/>
+          <w:szCs w:val="22"/>
+        </w:rPr>
+        <w:t xml:space="preserve"> </w:t>
+      </w:r>
+      <w:proofErr w:type="spellStart"/>
+      <w:r>
+        <w:rPr>
+          <w:rFonts w:ascii="Times New Roman" w:hAnsi="Times New Roman"/>
+          <w:sz w:val="22"/>
+          <w:szCs w:val="22"/>
+        </w:rPr>
+        <w:t>Beniamin</w:t>
+      </w:r>
+      <w:proofErr w:type="spellEnd"/>
+      <w:r>
+        <w:rPr>
+          <w:rFonts w:ascii="Times New Roman" w:hAnsi="Times New Roman"/>
+          <w:sz w:val="22"/>
+          <w:szCs w:val="22"/>
+        </w:rPr>
+        <w:t xml:space="preserve">, </w:t>
+      </w:r>
+      <w:proofErr w:type="spellStart"/>
+      <w:r>
+        <w:rPr>
+          <w:rFonts w:ascii="Times New Roman" w:hAnsi="Times New Roman"/>
+          <w:sz w:val="22"/>
+          <w:szCs w:val="22"/>
+        </w:rPr>
+        <w:t>Suli</w:t>
+      </w:r>
+      <w:proofErr w:type="spellEnd"/>
       <w:r>
         <w:rPr>
           <w:rFonts w:ascii="Times New Roman" w:hAnsi="Times New Roman"/>
@@ -3348,13 +3388,43 @@
           <w:szCs w:val="24"/>
         </w:rPr>
       </w:pPr>
-      <w:r>
-        <w:rPr>
-          <w:rFonts w:ascii="Times New Roman" w:hAnsi="Times New Roman"/>
-          <w:i/>
-          <w:szCs w:val="24"/>
-        </w:rPr>
-        <w:t>IEEE. IEEE Std 830-IEEE Recommended Practice for Software Requirements</w:t>
+      <w:proofErr w:type="gramStart"/>
+      <w:r>
+        <w:rPr>
+          <w:rFonts w:ascii="Times New Roman" w:hAnsi="Times New Roman"/>
+          <w:i/>
+          <w:szCs w:val="24"/>
+        </w:rPr>
+        <w:t>IEEE.</w:t>
+      </w:r>
+      <w:proofErr w:type="gramEnd"/>
+      <w:r>
+        <w:rPr>
+          <w:rFonts w:ascii="Times New Roman" w:hAnsi="Times New Roman"/>
+          <w:i/>
+          <w:szCs w:val="24"/>
+        </w:rPr>
+        <w:t xml:space="preserve"> IEEE </w:t>
+      </w:r>
+      <w:proofErr w:type="spellStart"/>
+      <w:proofErr w:type="gramStart"/>
+      <w:r>
+        <w:rPr>
+          <w:rFonts w:ascii="Times New Roman" w:hAnsi="Times New Roman"/>
+          <w:i/>
+          <w:szCs w:val="24"/>
+        </w:rPr>
+        <w:t>Std</w:t>
+      </w:r>
+      <w:proofErr w:type="spellEnd"/>
+      <w:proofErr w:type="gramEnd"/>
+      <w:r>
+        <w:rPr>
+          <w:rFonts w:ascii="Times New Roman" w:hAnsi="Times New Roman"/>
+          <w:i/>
+          <w:szCs w:val="24"/>
+        </w:rPr>
+        <w:t xml:space="preserve"> 830-IEEE Recommended Practice for Software Requirements</w:t>
       </w:r>
     </w:p>
     <w:p>
@@ -3760,7 +3830,21 @@
         <w:rPr>
           <w:rFonts w:ascii="Times New Roman" w:hAnsi="Times New Roman"/>
         </w:rPr>
-        <w:t>Generating reports (Eg: cost reports)</w:t>
+        <w:t>Generating reports (</w:t>
+      </w:r>
+      <w:proofErr w:type="spellStart"/>
+      <w:r>
+        <w:rPr>
+          <w:rFonts w:ascii="Times New Roman" w:hAnsi="Times New Roman"/>
+        </w:rPr>
+        <w:t>Eg</w:t>
+      </w:r>
+      <w:proofErr w:type="spellEnd"/>
+      <w:r>
+        <w:rPr>
+          <w:rFonts w:ascii="Times New Roman" w:hAnsi="Times New Roman"/>
+        </w:rPr>
+        <w:t>: cost reports)</w:t>
       </w:r>
     </w:p>
     <w:p>
@@ -3799,7 +3883,25 @@
           <w:sz w:val="24"/>
           <w:szCs w:val="24"/>
         </w:rPr>
-        <w:t>The application users will be club employees which will have administrator privileges and citizens which will have regular member accounts.</w:t>
+        <w:t xml:space="preserve">The application users will be club employees </w:t>
+      </w:r>
+      <w:proofErr w:type="gramStart"/>
+      <w:r>
+        <w:rPr>
+          <w:rFonts w:ascii="Times New Roman" w:hAnsi="Times New Roman"/>
+          <w:sz w:val="24"/>
+          <w:szCs w:val="24"/>
+        </w:rPr>
+        <w:t>which</w:t>
+      </w:r>
+      <w:proofErr w:type="gramEnd"/>
+      <w:r>
+        <w:rPr>
+          <w:rFonts w:ascii="Times New Roman" w:hAnsi="Times New Roman"/>
+          <w:sz w:val="24"/>
+          <w:szCs w:val="24"/>
+        </w:rPr>
+        <w:t xml:space="preserve"> will have administrator privileges and citizens which will have regular member accounts.</w:t>
       </w:r>
     </w:p>
     <w:p>
@@ -4606,7 +4708,25 @@
           <w:i/>
           <w:szCs w:val="24"/>
         </w:rPr>
-        <w:t>. The invetees are able to see the events at which they were invited to.</w:t>
+        <w:t xml:space="preserve">. The </w:t>
+      </w:r>
+      <w:proofErr w:type="spellStart"/>
+      <w:r>
+        <w:rPr>
+          <w:rFonts w:ascii="Times New Roman" w:hAnsi="Times New Roman"/>
+          <w:i/>
+          <w:szCs w:val="24"/>
+        </w:rPr>
+        <w:t>invetees</w:t>
+      </w:r>
+      <w:proofErr w:type="spellEnd"/>
+      <w:r>
+        <w:rPr>
+          <w:rFonts w:ascii="Times New Roman" w:hAnsi="Times New Roman"/>
+          <w:i/>
+          <w:szCs w:val="24"/>
+        </w:rPr>
+        <w:t xml:space="preserve"> are able to see the events at which they were invited to.</w:t>
       </w:r>
     </w:p>
     <w:p>
@@ -4802,6 +4922,138 @@
         </w:rPr>
         <w:t xml:space="preserve"> </w:t>
       </w:r>
+      <w:r>
+        <w:rPr>
+          <w:rFonts w:ascii="Times New Roman" w:hAnsi="Times New Roman"/>
+          <w:sz w:val="24"/>
+          <w:szCs w:val="24"/>
+        </w:rPr>
+        <w:t>The serer will communicate with the database via some classes from an external jar. The server will know about those classes after adding</w:t>
+      </w:r>
+      <w:r>
+        <w:rPr>
+          <w:rFonts w:ascii="Times New Roman" w:hAnsi="Times New Roman"/>
+          <w:sz w:val="24"/>
+          <w:szCs w:val="24"/>
+        </w:rPr>
+        <w:t xml:space="preserve"> </w:t>
+      </w:r>
+      <w:r>
+        <w:rPr>
+          <w:rFonts w:ascii="Times New Roman" w:hAnsi="Times New Roman"/>
+          <w:sz w:val="24"/>
+          <w:szCs w:val="24"/>
+        </w:rPr>
+        <w:t xml:space="preserve">an xml file with the proper configuration such as specifying the </w:t>
+      </w:r>
+      <w:proofErr w:type="spellStart"/>
+      <w:r>
+        <w:rPr>
+          <w:rFonts w:ascii="Times New Roman" w:hAnsi="Times New Roman"/>
+          <w:sz w:val="24"/>
+          <w:szCs w:val="24"/>
+        </w:rPr>
+        <w:t>DriverManagerDataSource</w:t>
+      </w:r>
+      <w:proofErr w:type="spellEnd"/>
+      <w:r>
+        <w:rPr>
+          <w:rFonts w:ascii="Times New Roman" w:hAnsi="Times New Roman"/>
+          <w:sz w:val="24"/>
+          <w:szCs w:val="24"/>
+        </w:rPr>
+        <w:t xml:space="preserve"> class which is responsible for the </w:t>
+      </w:r>
+      <w:proofErr w:type="spellStart"/>
+      <w:r>
+        <w:rPr>
+          <w:rFonts w:ascii="Times New Roman" w:hAnsi="Times New Roman"/>
+          <w:sz w:val="24"/>
+          <w:szCs w:val="24"/>
+        </w:rPr>
+        <w:t>jdbc</w:t>
+      </w:r>
+      <w:proofErr w:type="spellEnd"/>
+      <w:r>
+        <w:rPr>
+          <w:rFonts w:ascii="Times New Roman" w:hAnsi="Times New Roman"/>
+          <w:sz w:val="24"/>
+          <w:szCs w:val="24"/>
+        </w:rPr>
+        <w:t xml:space="preserve"> driver and the database </w:t>
+      </w:r>
+      <w:proofErr w:type="spellStart"/>
+      <w:r>
+        <w:rPr>
+          <w:rFonts w:ascii="Times New Roman" w:hAnsi="Times New Roman"/>
+          <w:sz w:val="24"/>
+          <w:szCs w:val="24"/>
+        </w:rPr>
+        <w:t>url</w:t>
+      </w:r>
+      <w:proofErr w:type="spellEnd"/>
+      <w:r>
+        <w:rPr>
+          <w:rFonts w:ascii="Times New Roman" w:hAnsi="Times New Roman"/>
+          <w:sz w:val="24"/>
+          <w:szCs w:val="24"/>
+        </w:rPr>
+        <w:t xml:space="preserve">. Also the basic database </w:t>
+      </w:r>
+      <w:proofErr w:type="gramStart"/>
+      <w:r>
+        <w:rPr>
+          <w:rFonts w:ascii="Times New Roman" w:hAnsi="Times New Roman"/>
+          <w:sz w:val="24"/>
+          <w:szCs w:val="24"/>
+        </w:rPr>
+        <w:t>operations(</w:t>
+      </w:r>
+      <w:proofErr w:type="gramEnd"/>
+      <w:r>
+        <w:rPr>
+          <w:rFonts w:ascii="Times New Roman" w:hAnsi="Times New Roman"/>
+          <w:sz w:val="24"/>
+          <w:szCs w:val="24"/>
+        </w:rPr>
+        <w:t xml:space="preserve">create, update, read, delete) are defined in this jar </w:t>
+      </w:r>
+      <w:r>
+        <w:rPr>
+          <w:rFonts w:ascii="Times New Roman" w:hAnsi="Times New Roman"/>
+          <w:sz w:val="24"/>
+          <w:szCs w:val="24"/>
+        </w:rPr>
+        <w:t xml:space="preserve">by the </w:t>
+      </w:r>
+      <w:proofErr w:type="spellStart"/>
+      <w:r>
+        <w:rPr>
+          <w:rFonts w:ascii="Times New Roman" w:hAnsi="Times New Roman"/>
+          <w:sz w:val="24"/>
+          <w:szCs w:val="24"/>
+        </w:rPr>
+        <w:t>EntityManagerFactory</w:t>
+      </w:r>
+      <w:proofErr w:type="spellEnd"/>
+      <w:r>
+        <w:rPr>
+          <w:rFonts w:ascii="Times New Roman" w:hAnsi="Times New Roman"/>
+          <w:sz w:val="24"/>
+          <w:szCs w:val="24"/>
+        </w:rPr>
+        <w:t xml:space="preserve"> class </w:t>
+      </w:r>
+      <w:r>
+        <w:rPr>
+          <w:rFonts w:ascii="Times New Roman" w:hAnsi="Times New Roman"/>
+          <w:sz w:val="24"/>
+          <w:szCs w:val="24"/>
+        </w:rPr>
+        <w:t xml:space="preserve">which will be also configured in the xml file. </w:t>
+      </w:r>
+      <w:bookmarkStart w:id="38" w:name="_GoBack"/>
+      <w:bookmarkEnd w:id="38"/>
     </w:p>
     <w:p>
       <w:pPr>
@@ -4811,16 +5063,16 @@
           <w:rFonts w:ascii="Times New Roman" w:hAnsi="Times New Roman"/>
         </w:rPr>
       </w:pPr>
-      <w:bookmarkStart w:id="38" w:name="_Toc439994686"/>
-      <w:bookmarkStart w:id="39" w:name="_Toc477382941"/>
+      <w:bookmarkStart w:id="39" w:name="_Toc439994686"/>
+      <w:bookmarkStart w:id="40" w:name="_Toc477382941"/>
       <w:r>
         <w:rPr>
           <w:rFonts w:ascii="Times New Roman" w:hAnsi="Times New Roman"/>
         </w:rPr>
         <w:t>Communications Interfaces</w:t>
       </w:r>
-      <w:bookmarkEnd w:id="38"/>
       <w:bookmarkEnd w:id="39"/>
+      <w:bookmarkEnd w:id="40"/>
     </w:p>
     <w:p>
       <w:pPr>
@@ -4885,17 +5137,16 @@
           <w:rFonts w:ascii="Times New Roman" w:hAnsi="Times New Roman"/>
         </w:rPr>
       </w:pPr>
-      <w:bookmarkStart w:id="40" w:name="_Toc439994687"/>
-      <w:bookmarkStart w:id="41" w:name="_Toc477382942"/>
-      <w:r>
-        <w:rPr>
-          <w:rFonts w:ascii="Times New Roman" w:hAnsi="Times New Roman"/>
-        </w:rPr>
-        <w:lastRenderedPageBreak/>
+      <w:bookmarkStart w:id="41" w:name="_Toc439994687"/>
+      <w:bookmarkStart w:id="42" w:name="_Toc477382942"/>
+      <w:r>
+        <w:rPr>
+          <w:rFonts w:ascii="Times New Roman" w:hAnsi="Times New Roman"/>
+        </w:rPr>
         <w:t>System Features</w:t>
       </w:r>
-      <w:bookmarkEnd w:id="40"/>
       <w:bookmarkEnd w:id="41"/>
+      <w:bookmarkEnd w:id="42"/>
     </w:p>
     <w:p>
       <w:pPr>
@@ -4906,7 +5157,7 @@
           <w:b w:val="0"/>
         </w:rPr>
       </w:pPr>
-      <w:bookmarkStart w:id="42" w:name="_Toc477382943"/>
+      <w:bookmarkStart w:id="43" w:name="_Toc477382943"/>
       <w:r>
         <w:rPr>
           <w:rFonts w:ascii="Times New Roman" w:hAnsi="Times New Roman"/>
@@ -4925,7 +5176,7 @@
         </w:rPr>
         <w:t>count Registration</w:t>
       </w:r>
-      <w:bookmarkEnd w:id="42"/>
+      <w:bookmarkEnd w:id="43"/>
     </w:p>
     <w:p>
       <w:pPr>
@@ -5300,14 +5551,14 @@
           <w:b w:val="0"/>
         </w:rPr>
       </w:pPr>
-      <w:bookmarkStart w:id="43" w:name="_Toc477382944"/>
+      <w:bookmarkStart w:id="44" w:name="_Toc477382944"/>
       <w:r>
         <w:rPr>
           <w:rFonts w:ascii="Times New Roman" w:hAnsi="Times New Roman"/>
         </w:rPr>
         <w:t>Account Login</w:t>
       </w:r>
-      <w:bookmarkEnd w:id="43"/>
+      <w:bookmarkEnd w:id="44"/>
     </w:p>
     <w:p>
       <w:pPr>
@@ -5508,14 +5759,14 @@
           <w:b w:val="0"/>
         </w:rPr>
       </w:pPr>
-      <w:bookmarkStart w:id="44" w:name="_Toc477382945"/>
+      <w:bookmarkStart w:id="45" w:name="_Toc477382945"/>
       <w:r>
         <w:rPr>
           <w:rFonts w:ascii="Times New Roman" w:hAnsi="Times New Roman"/>
         </w:rPr>
         <w:t>Account Logout</w:t>
       </w:r>
-      <w:bookmarkEnd w:id="44"/>
+      <w:bookmarkEnd w:id="45"/>
     </w:p>
     <w:p>
       <w:pPr>
@@ -5595,6 +5846,7 @@
           <w:rFonts w:ascii="Times New Roman" w:hAnsi="Times New Roman"/>
           <w:szCs w:val="24"/>
         </w:rPr>
+        <w:lastRenderedPageBreak/>
         <w:t>The system shall allow the registered and logged-in user to exit his/her account, so that access to operations requiring a user to be logged in are now disabled</w:t>
       </w:r>
     </w:p>
@@ -5607,15 +5859,14 @@
           <w:b w:val="0"/>
         </w:rPr>
       </w:pPr>
-      <w:bookmarkStart w:id="45" w:name="_Toc477382946"/>
-      <w:r>
-        <w:rPr>
-          <w:rFonts w:ascii="Times New Roman" w:hAnsi="Times New Roman"/>
-        </w:rPr>
-        <w:lastRenderedPageBreak/>
+      <w:bookmarkStart w:id="46" w:name="_Toc477382946"/>
+      <w:r>
+        <w:rPr>
+          <w:rFonts w:ascii="Times New Roman" w:hAnsi="Times New Roman"/>
+        </w:rPr>
         <w:t>Admin Add Member</w:t>
       </w:r>
-      <w:bookmarkEnd w:id="45"/>
+      <w:bookmarkEnd w:id="46"/>
     </w:p>
     <w:p>
       <w:pPr>
@@ -5816,14 +6067,14 @@
           <w:b w:val="0"/>
         </w:rPr>
       </w:pPr>
-      <w:bookmarkStart w:id="46" w:name="_Toc477382947"/>
+      <w:bookmarkStart w:id="47" w:name="_Toc477382947"/>
       <w:r>
         <w:rPr>
           <w:rFonts w:ascii="Times New Roman" w:hAnsi="Times New Roman"/>
         </w:rPr>
         <w:t>Admin Edit Member</w:t>
       </w:r>
-      <w:bookmarkEnd w:id="46"/>
+      <w:bookmarkEnd w:id="47"/>
     </w:p>
     <w:p>
       <w:pPr>
@@ -5956,7 +6207,21 @@
         <w:rPr>
           <w:rFonts w:ascii="Times New Roman" w:hAnsi="Times New Roman"/>
         </w:rPr>
-        <w:t xml:space="preserve"> the possibility of modifying data such as user, password, privileges.</w:t>
+        <w:t xml:space="preserve"> the possibility of modifying data such as user, password, </w:t>
+      </w:r>
+      <w:proofErr w:type="gramStart"/>
+      <w:r>
+        <w:rPr>
+          <w:rFonts w:ascii="Times New Roman" w:hAnsi="Times New Roman"/>
+        </w:rPr>
+        <w:t>privileges</w:t>
+      </w:r>
+      <w:proofErr w:type="gramEnd"/>
+      <w:r>
+        <w:rPr>
+          <w:rFonts w:ascii="Times New Roman" w:hAnsi="Times New Roman"/>
+        </w:rPr>
+        <w:t>.</w:t>
       </w:r>
     </w:p>
     <w:p>
@@ -6040,14 +6305,14 @@
           <w:b w:val="0"/>
         </w:rPr>
       </w:pPr>
-      <w:bookmarkStart w:id="47" w:name="_Toc477382948"/>
+      <w:bookmarkStart w:id="48" w:name="_Toc477382948"/>
       <w:r>
         <w:rPr>
           <w:rFonts w:ascii="Times New Roman" w:hAnsi="Times New Roman"/>
         </w:rPr>
         <w:t>Admin Modify Resource</w:t>
       </w:r>
-      <w:bookmarkEnd w:id="47"/>
+      <w:bookmarkEnd w:id="48"/>
     </w:p>
     <w:p>
       <w:pPr>
@@ -6249,15 +6514,14 @@
           <w:b w:val="0"/>
         </w:rPr>
       </w:pPr>
-      <w:bookmarkStart w:id="48" w:name="_Toc477382949"/>
-      <w:r>
-        <w:rPr>
-          <w:rFonts w:ascii="Times New Roman" w:hAnsi="Times New Roman"/>
-        </w:rPr>
-        <w:lastRenderedPageBreak/>
+      <w:bookmarkStart w:id="49" w:name="_Toc477382949"/>
+      <w:r>
+        <w:rPr>
+          <w:rFonts w:ascii="Times New Roman" w:hAnsi="Times New Roman"/>
+        </w:rPr>
         <w:t>Admin Define Payment</w:t>
       </w:r>
-      <w:bookmarkEnd w:id="48"/>
+      <w:bookmarkEnd w:id="49"/>
     </w:p>
     <w:p>
       <w:pPr>
@@ -6482,7 +6746,7 @@
           <w:rFonts w:ascii="Times New Roman" w:hAnsi="Times New Roman"/>
         </w:rPr>
       </w:pPr>
-      <w:bookmarkStart w:id="49" w:name="_Toc477382950"/>
+      <w:bookmarkStart w:id="50" w:name="_Toc477382950"/>
       <w:r>
         <w:rPr>
           <w:rFonts w:ascii="Times New Roman" w:hAnsi="Times New Roman"/>
@@ -6495,7 +6759,7 @@
         </w:rPr>
         <w:t>Generate Reports</w:t>
       </w:r>
-      <w:bookmarkEnd w:id="49"/>
+      <w:bookmarkEnd w:id="50"/>
     </w:p>
     <w:p>
       <w:pPr>
@@ -6865,14 +7129,14 @@
           <w:rFonts w:ascii="Times New Roman" w:hAnsi="Times New Roman"/>
         </w:rPr>
       </w:pPr>
-      <w:bookmarkStart w:id="50" w:name="_Toc477382951"/>
+      <w:bookmarkStart w:id="51" w:name="_Toc477382951"/>
       <w:r>
         <w:rPr>
           <w:rFonts w:ascii="Times New Roman" w:hAnsi="Times New Roman"/>
         </w:rPr>
         <w:t>User create event</w:t>
       </w:r>
-      <w:bookmarkEnd w:id="50"/>
+      <w:bookmarkEnd w:id="51"/>
     </w:p>
     <w:p>
       <w:pPr>
@@ -7151,6 +7415,7 @@
         <w:rPr>
           <w:rFonts w:ascii="Times New Roman" w:hAnsi="Times New Roman"/>
         </w:rPr>
+        <w:lastRenderedPageBreak/>
         <w:t xml:space="preserve">This feature is not available </w:t>
       </w:r>
       <w:r>
@@ -7183,7 +7448,6 @@
           <w:rFonts w:ascii="Times New Roman" w:hAnsi="Times New Roman"/>
           <w:szCs w:val="24"/>
         </w:rPr>
-        <w:lastRenderedPageBreak/>
         <w:t>The resource</w:t>
       </w:r>
       <w:r>
@@ -7253,14 +7517,14 @@
           <w:rFonts w:ascii="Times New Roman" w:hAnsi="Times New Roman"/>
         </w:rPr>
       </w:pPr>
-      <w:bookmarkStart w:id="51" w:name="_Toc477382952"/>
+      <w:bookmarkStart w:id="52" w:name="_Toc477382952"/>
       <w:r>
         <w:rPr>
           <w:rFonts w:ascii="Times New Roman" w:hAnsi="Times New Roman"/>
         </w:rPr>
         <w:t>User edit event</w:t>
       </w:r>
-      <w:bookmarkEnd w:id="51"/>
+      <w:bookmarkEnd w:id="52"/>
     </w:p>
     <w:p>
       <w:pPr>
@@ -7503,7 +7767,7 @@
           <w:rFonts w:ascii="Times New Roman" w:hAnsi="Times New Roman"/>
         </w:rPr>
       </w:pPr>
-      <w:bookmarkStart w:id="52" w:name="_Toc477382953"/>
+      <w:bookmarkStart w:id="53" w:name="_Toc477382953"/>
       <w:r>
         <w:rPr>
           <w:rFonts w:ascii="Times New Roman" w:hAnsi="Times New Roman"/>
@@ -7528,7 +7792,7 @@
         </w:rPr>
         <w:t>s</w:t>
       </w:r>
-      <w:bookmarkEnd w:id="52"/>
+      <w:bookmarkEnd w:id="53"/>
     </w:p>
     <w:p>
       <w:pPr>
@@ -7795,8 +8059,8 @@
           <w:rFonts w:ascii="Times New Roman" w:hAnsi="Times New Roman"/>
         </w:rPr>
       </w:pPr>
-      <w:bookmarkStart w:id="53" w:name="_Toc477382954"/>
-      <w:bookmarkStart w:id="54" w:name="_Toc439994690"/>
+      <w:bookmarkStart w:id="54" w:name="_Toc477382954"/>
+      <w:bookmarkStart w:id="55" w:name="_Toc439994690"/>
       <w:r>
         <w:rPr>
           <w:rFonts w:ascii="Times New Roman" w:hAnsi="Times New Roman"/>
@@ -7804,7 +8068,7 @@
         <w:lastRenderedPageBreak/>
         <w:t>Other Nonfunctional Requirements</w:t>
       </w:r>
-      <w:bookmarkEnd w:id="53"/>
+      <w:bookmarkEnd w:id="54"/>
     </w:p>
     <w:p>
       <w:pPr>
@@ -7814,15 +8078,15 @@
           <w:rFonts w:ascii="Times New Roman" w:hAnsi="Times New Roman"/>
         </w:rPr>
       </w:pPr>
-      <w:bookmarkStart w:id="55" w:name="_Toc477382955"/>
+      <w:bookmarkStart w:id="56" w:name="_Toc477382955"/>
       <w:r>
         <w:rPr>
           <w:rFonts w:ascii="Times New Roman" w:hAnsi="Times New Roman"/>
         </w:rPr>
         <w:t>Performance Requirements</w:t>
       </w:r>
-      <w:bookmarkEnd w:id="54"/>
       <w:bookmarkEnd w:id="55"/>
+      <w:bookmarkEnd w:id="56"/>
     </w:p>
     <w:p>
       <w:pPr>
@@ -7834,7 +8098,7 @@
           <w:szCs w:val="24"/>
         </w:rPr>
       </w:pPr>
-      <w:bookmarkStart w:id="56" w:name="_Toc439994691"/>
+      <w:bookmarkStart w:id="57" w:name="_Toc439994691"/>
       <w:r>
         <w:rPr>
           <w:rFonts w:ascii="Times New Roman" w:hAnsi="Times New Roman"/>
@@ -7884,15 +8148,15 @@
           <w:rFonts w:ascii="Times New Roman" w:hAnsi="Times New Roman"/>
         </w:rPr>
       </w:pPr>
-      <w:bookmarkStart w:id="57" w:name="_Toc477382956"/>
+      <w:bookmarkStart w:id="58" w:name="_Toc477382956"/>
       <w:r>
         <w:rPr>
           <w:rFonts w:ascii="Times New Roman" w:hAnsi="Times New Roman"/>
         </w:rPr>
         <w:t>Safety Requirements</w:t>
       </w:r>
-      <w:bookmarkEnd w:id="56"/>
       <w:bookmarkEnd w:id="57"/>
+      <w:bookmarkEnd w:id="58"/>
     </w:p>
     <w:p>
       <w:pPr>
@@ -7905,7 +8169,7 @@
           <w:szCs w:val="24"/>
         </w:rPr>
       </w:pPr>
-      <w:bookmarkStart w:id="58" w:name="_Toc439994692"/>
+      <w:bookmarkStart w:id="59" w:name="_Toc439994692"/>
       <w:r>
         <w:rPr>
           <w:rFonts w:ascii="Times New Roman" w:hAnsi="Times New Roman"/>
@@ -7923,15 +8187,15 @@
           <w:rFonts w:ascii="Times New Roman" w:hAnsi="Times New Roman"/>
         </w:rPr>
       </w:pPr>
-      <w:bookmarkStart w:id="59" w:name="_Toc477382957"/>
+      <w:bookmarkStart w:id="60" w:name="_Toc477382957"/>
       <w:r>
         <w:rPr>
           <w:rFonts w:ascii="Times New Roman" w:hAnsi="Times New Roman"/>
         </w:rPr>
         <w:t>Security Requirements</w:t>
       </w:r>
-      <w:bookmarkEnd w:id="58"/>
       <w:bookmarkEnd w:id="59"/>
+      <w:bookmarkEnd w:id="60"/>
     </w:p>
     <w:p>
       <w:pPr>
@@ -7976,16 +8240,16 @@
           <w:rFonts w:ascii="Times New Roman" w:hAnsi="Times New Roman"/>
         </w:rPr>
       </w:pPr>
-      <w:bookmarkStart w:id="60" w:name="_Toc439994693"/>
-      <w:bookmarkStart w:id="61" w:name="_Toc477382958"/>
+      <w:bookmarkStart w:id="61" w:name="_Toc439994693"/>
+      <w:bookmarkStart w:id="62" w:name="_Toc477382958"/>
       <w:r>
         <w:rPr>
           <w:rFonts w:ascii="Times New Roman" w:hAnsi="Times New Roman"/>
         </w:rPr>
         <w:t>Software Quality Attributes</w:t>
       </w:r>
-      <w:bookmarkEnd w:id="60"/>
       <w:bookmarkEnd w:id="61"/>
+      <w:bookmarkEnd w:id="62"/>
     </w:p>
     <w:p>
       <w:pPr>
@@ -7995,7 +8259,7 @@
           <w:i/>
         </w:rPr>
       </w:pPr>
-      <w:bookmarkStart w:id="62" w:name="_Toc439994694"/>
+      <w:bookmarkStart w:id="63" w:name="_Toc439994694"/>
       <w:r>
         <w:rPr>
           <w:rFonts w:ascii="Times New Roman" w:hAnsi="Times New Roman"/>
@@ -8094,12 +8358,21 @@
         </w:rPr>
         <w:t xml:space="preserve">      </w:t>
       </w:r>
-      <w:r>
-        <w:rPr>
-          <w:rFonts w:ascii="Times New Roman" w:hAnsi="Times New Roman"/>
-          <w:i/>
-        </w:rPr>
-        <w:t xml:space="preserve">system using even a </w:t>
+      <w:proofErr w:type="gramStart"/>
+      <w:r>
+        <w:rPr>
+          <w:rFonts w:ascii="Times New Roman" w:hAnsi="Times New Roman"/>
+          <w:i/>
+        </w:rPr>
+        <w:t>system</w:t>
+      </w:r>
+      <w:proofErr w:type="gramEnd"/>
+      <w:r>
+        <w:rPr>
+          <w:rFonts w:ascii="Times New Roman" w:hAnsi="Times New Roman"/>
+          <w:i/>
+        </w:rPr>
+        <w:t xml:space="preserve"> using even a </w:t>
       </w:r>
       <w:r>
         <w:rPr>
@@ -8170,7 +8443,23 @@
           <w:rFonts w:ascii="Times New Roman" w:hAnsi="Times New Roman"/>
           <w:i/>
         </w:rPr>
-        <w:t>Rule 3(required) All automatic variables shall have been assigned a value before being used</w:t>
+        <w:t xml:space="preserve">Rule 3(required) </w:t>
+      </w:r>
+      <w:proofErr w:type="gramStart"/>
+      <w:r>
+        <w:rPr>
+          <w:rFonts w:ascii="Times New Roman" w:hAnsi="Times New Roman"/>
+          <w:i/>
+        </w:rPr>
+        <w:t>All</w:t>
+      </w:r>
+      <w:proofErr w:type="gramEnd"/>
+      <w:r>
+        <w:rPr>
+          <w:rFonts w:ascii="Times New Roman" w:hAnsi="Times New Roman"/>
+          <w:i/>
+        </w:rPr>
+        <w:t xml:space="preserve"> automatic variables shall have been assigned a value before being used</w:t>
       </w:r>
     </w:p>
     <w:p>
@@ -8186,7 +8475,23 @@
           <w:rFonts w:ascii="Times New Roman" w:hAnsi="Times New Roman"/>
           <w:i/>
         </w:rPr>
-        <w:t>Rule 4(advisory) The increment (++) and decrement (--) operators should not be mixed with</w:t>
+        <w:t xml:space="preserve">Rule 4(advisory) </w:t>
+      </w:r>
+      <w:proofErr w:type="gramStart"/>
+      <w:r>
+        <w:rPr>
+          <w:rFonts w:ascii="Times New Roman" w:hAnsi="Times New Roman"/>
+          <w:i/>
+        </w:rPr>
+        <w:t>The</w:t>
+      </w:r>
+      <w:proofErr w:type="gramEnd"/>
+      <w:r>
+        <w:rPr>
+          <w:rFonts w:ascii="Times New Roman" w:hAnsi="Times New Roman"/>
+          <w:i/>
+        </w:rPr>
+        <w:t xml:space="preserve"> increment (++) and decrement (--) operators should not be mixed with</w:t>
       </w:r>
     </w:p>
     <w:p>
@@ -8203,7 +8508,23 @@
           <w:rFonts w:ascii="Times New Roman" w:hAnsi="Times New Roman"/>
           <w:i/>
         </w:rPr>
-        <w:t xml:space="preserve">    other operators in an expression</w:t>
+        <w:t xml:space="preserve">    </w:t>
+      </w:r>
+      <w:proofErr w:type="gramStart"/>
+      <w:r>
+        <w:rPr>
+          <w:rFonts w:ascii="Times New Roman" w:hAnsi="Times New Roman"/>
+          <w:i/>
+        </w:rPr>
+        <w:t>other</w:t>
+      </w:r>
+      <w:proofErr w:type="gramEnd"/>
+      <w:r>
+        <w:rPr>
+          <w:rFonts w:ascii="Times New Roman" w:hAnsi="Times New Roman"/>
+          <w:i/>
+        </w:rPr>
+        <w:t xml:space="preserve"> operators in an expression</w:t>
       </w:r>
     </w:p>
     <w:p>
@@ -8219,7 +8540,23 @@
           <w:rFonts w:ascii="Times New Roman" w:hAnsi="Times New Roman"/>
           <w:i/>
         </w:rPr>
-        <w:t>Rule 5(advisory) Write only one declaration per line</w:t>
+        <w:t xml:space="preserve">Rule 5(advisory) </w:t>
+      </w:r>
+      <w:proofErr w:type="gramStart"/>
+      <w:r>
+        <w:rPr>
+          <w:rFonts w:ascii="Times New Roman" w:hAnsi="Times New Roman"/>
+          <w:i/>
+        </w:rPr>
+        <w:t>Write</w:t>
+      </w:r>
+      <w:proofErr w:type="gramEnd"/>
+      <w:r>
+        <w:rPr>
+          <w:rFonts w:ascii="Times New Roman" w:hAnsi="Times New Roman"/>
+          <w:i/>
+        </w:rPr>
+        <w:t xml:space="preserve"> only one declaration per line</w:t>
       </w:r>
     </w:p>
     <w:p>
@@ -8246,6 +8583,7 @@
           <w:i/>
         </w:rPr>
       </w:pPr>
+      <w:proofErr w:type="gramStart"/>
       <w:r>
         <w:rPr>
           <w:rFonts w:ascii="Times New Roman" w:hAnsi="Times New Roman"/>
@@ -8253,6 +8591,7 @@
         </w:rPr>
         <w:t>Rule 7(required) All if … else if constructs shall be terminated with an else clause.</w:t>
       </w:r>
+      <w:proofErr w:type="gramEnd"/>
     </w:p>
     <w:p>
       <w:pPr>
@@ -8267,7 +8606,23 @@
           <w:rFonts w:ascii="Times New Roman" w:hAnsi="Times New Roman"/>
           <w:i/>
         </w:rPr>
-        <w:t xml:space="preserve">Rule 8(required) All constants must be declared with capital letters and underline between </w:t>
+        <w:t xml:space="preserve">Rule 8(required) </w:t>
+      </w:r>
+      <w:proofErr w:type="gramStart"/>
+      <w:r>
+        <w:rPr>
+          <w:rFonts w:ascii="Times New Roman" w:hAnsi="Times New Roman"/>
+          <w:i/>
+        </w:rPr>
+        <w:t>All</w:t>
+      </w:r>
+      <w:proofErr w:type="gramEnd"/>
+      <w:r>
+        <w:rPr>
+          <w:rFonts w:ascii="Times New Roman" w:hAnsi="Times New Roman"/>
+          <w:i/>
+        </w:rPr>
+        <w:t xml:space="preserve"> constants must be declared with capital letters and underline between </w:t>
       </w:r>
     </w:p>
     <w:p>
@@ -8286,6 +8641,7 @@
         </w:rPr>
         <w:t xml:space="preserve">   </w:t>
       </w:r>
+      <w:proofErr w:type="gramStart"/>
       <w:r>
         <w:rPr>
           <w:rFonts w:ascii="Times New Roman" w:hAnsi="Times New Roman"/>
@@ -8293,6 +8649,7 @@
         </w:rPr>
         <w:t>words</w:t>
       </w:r>
+      <w:proofErr w:type="gramEnd"/>
     </w:p>
     <w:p>
       <w:pPr>
@@ -8307,7 +8664,23 @@
           <w:rFonts w:ascii="Times New Roman" w:hAnsi="Times New Roman"/>
           <w:i/>
         </w:rPr>
-        <w:t>Rule 9(required) The operands of a logical &amp;&amp; or || shall be primary-expressions.</w:t>
+        <w:t xml:space="preserve">Rule 9(required) </w:t>
+      </w:r>
+      <w:proofErr w:type="gramStart"/>
+      <w:r>
+        <w:rPr>
+          <w:rFonts w:ascii="Times New Roman" w:hAnsi="Times New Roman"/>
+          <w:i/>
+        </w:rPr>
+        <w:t>The</w:t>
+      </w:r>
+      <w:proofErr w:type="gramEnd"/>
+      <w:r>
+        <w:rPr>
+          <w:rFonts w:ascii="Times New Roman" w:hAnsi="Times New Roman"/>
+          <w:i/>
+        </w:rPr>
+        <w:t xml:space="preserve"> operands of a logical &amp;&amp; or || shall be primary-expressions.</w:t>
       </w:r>
     </w:p>
     <w:p>
@@ -8323,7 +8696,23 @@
           <w:rFonts w:ascii="Times New Roman" w:hAnsi="Times New Roman"/>
           <w:i/>
         </w:rPr>
-        <w:t>Rule 10(required) There shall be no unreachable code.</w:t>
+        <w:t xml:space="preserve">Rule 10(required) </w:t>
+      </w:r>
+      <w:proofErr w:type="gramStart"/>
+      <w:r>
+        <w:rPr>
+          <w:rFonts w:ascii="Times New Roman" w:hAnsi="Times New Roman"/>
+          <w:i/>
+        </w:rPr>
+        <w:t>There</w:t>
+      </w:r>
+      <w:proofErr w:type="gramEnd"/>
+      <w:r>
+        <w:rPr>
+          <w:rFonts w:ascii="Times New Roman" w:hAnsi="Times New Roman"/>
+          <w:i/>
+        </w:rPr>
+        <w:t xml:space="preserve"> shall be no unreachable code.</w:t>
       </w:r>
     </w:p>
     <w:p>
@@ -8334,15 +8723,15 @@
           <w:rFonts w:ascii="Times New Roman" w:hAnsi="Times New Roman"/>
         </w:rPr>
       </w:pPr>
-      <w:bookmarkStart w:id="63" w:name="_Toc477382959"/>
+      <w:bookmarkStart w:id="64" w:name="_Toc477382959"/>
       <w:r>
         <w:rPr>
           <w:rFonts w:ascii="Times New Roman" w:hAnsi="Times New Roman"/>
         </w:rPr>
         <w:t>Business Rules</w:t>
       </w:r>
-      <w:bookmarkEnd w:id="62"/>
       <w:bookmarkEnd w:id="63"/>
+      <w:bookmarkEnd w:id="64"/>
     </w:p>
     <w:p>
       <w:pPr>
@@ -8354,7 +8743,7 @@
           <w:szCs w:val="24"/>
         </w:rPr>
       </w:pPr>
-      <w:bookmarkStart w:id="64" w:name="_Toc439994695"/>
+      <w:bookmarkStart w:id="65" w:name="_Toc439994695"/>
       <w:r>
         <w:rPr>
           <w:rFonts w:ascii="Times New Roman" w:hAnsi="Times New Roman"/>
@@ -8439,15 +8828,15 @@
           <w:rFonts w:ascii="Times New Roman" w:hAnsi="Times New Roman"/>
         </w:rPr>
       </w:pPr>
-      <w:bookmarkStart w:id="65" w:name="_Toc477382960"/>
+      <w:bookmarkStart w:id="66" w:name="_Toc477382960"/>
       <w:r>
         <w:rPr>
           <w:rFonts w:ascii="Times New Roman" w:hAnsi="Times New Roman"/>
         </w:rPr>
         <w:t>Other Requirements</w:t>
       </w:r>
-      <w:bookmarkEnd w:id="64"/>
       <w:bookmarkEnd w:id="65"/>
+      <w:bookmarkEnd w:id="66"/>
     </w:p>
     <w:p>
       <w:pPr>
@@ -8476,7 +8865,7 @@
           <w:rFonts w:ascii="Times New Roman" w:hAnsi="Times New Roman"/>
         </w:rPr>
       </w:pPr>
-      <w:bookmarkStart w:id="66" w:name="_Toc439994696"/>
+      <w:bookmarkStart w:id="67" w:name="_Toc439994696"/>
       <w:r>
         <w:rPr>
           <w:rFonts w:ascii="Times New Roman" w:hAnsi="Times New Roman"/>
@@ -8484,7 +8873,7 @@
         <w:lastRenderedPageBreak/>
         <w:t>Appendix A: Glossary</w:t>
       </w:r>
-      <w:bookmarkEnd w:id="66"/>
+      <w:bookmarkEnd w:id="67"/>
     </w:p>
     <w:p>
       <w:pPr>
@@ -8510,7 +8899,7 @@
           <w:rFonts w:ascii="Times New Roman" w:hAnsi="Times New Roman"/>
         </w:rPr>
       </w:pPr>
-      <w:bookmarkStart w:id="67" w:name="_Toc439994697"/>
+      <w:bookmarkStart w:id="68" w:name="_Toc439994697"/>
       <w:r>
         <w:rPr>
           <w:rFonts w:ascii="Times New Roman" w:hAnsi="Times New Roman"/>
@@ -8518,8 +8907,6 @@
         <w:lastRenderedPageBreak/>
         <w:t>Appendix B: Analysis Models</w:t>
       </w:r>
-      <w:bookmarkStart w:id="68" w:name="_GoBack"/>
-      <w:bookmarkEnd w:id="67"/>
       <w:bookmarkEnd w:id="68"/>
     </w:p>
     <w:p>
@@ -8936,7 +9323,7 @@
             <v:path o:extrusionok="f" gradientshapeok="t" o:connecttype="rect"/>
             <o:lock v:ext="edit" aspectratio="t"/>
           </v:shapetype>
-          <v:shape id="_x0000_i1025" type="#_x0000_t75" style="width:465.2pt;height:371.9pt">
+          <v:shape id="_x0000_i1025" type="#_x0000_t75" style="width:465pt;height:372pt">
             <v:imagedata r:id="rId16" o:title="ArtHub Class Diagram - New Page"/>
           </v:shape>
         </w:pict>
@@ -9108,7 +9495,7 @@
       <w:rPr>
         <w:noProof/>
       </w:rPr>
-      <w:t>10</w:t>
+      <w:t>3</w:t>
     </w:r>
     <w:r>
       <w:fldChar w:fldCharType="end"/>
@@ -12843,7 +13230,7 @@
 </file>
 
 <file path=customXml/itemProps1.xml><?xml version="1.0" encoding="utf-8"?>
-<ds:datastoreItem xmlns:ds="http://schemas.openxmlformats.org/officeDocument/2006/customXml" ds:itemID="{0A6913A9-3D45-4E3B-98D1-2D88645F0BB8}">
+<ds:datastoreItem xmlns:ds="http://schemas.openxmlformats.org/officeDocument/2006/customXml" ds:itemID="{E92213BE-2991-4DF8-8401-477D63745B53}">
   <ds:schemaRefs>
     <ds:schemaRef ds:uri="http://schemas.openxmlformats.org/officeDocument/2006/bibliography"/>
   </ds:schemaRefs>

</xml_diff>